<commit_message>
Fixed requested requirements we would like from PCH.
</commit_message>
<xml_diff>
--- a/Requirements/Desired Documents for Requirement Gathering.docx
+++ b/Requirements/Desired Documents for Requirement Gathering.docx
@@ -56,7 +56,7 @@
           <w:szCs w:val="24"/>
           <w:rtl w:val="0"/>
         </w:rPr>
-        <w:t xml:space="preserve">Blank spreadsheet with columns in a .csv format used by Don Marie</w:t>
+        <w:t xml:space="preserve">Blank spreadsheet with columns in a .csv format used by Donnamarie</w:t>
       </w:r>
     </w:p>
     <w:p>
@@ -77,7 +77,7 @@
           <w:szCs w:val="24"/>
           <w:rtl w:val="0"/>
         </w:rPr>
-        <w:t xml:space="preserve">Blank version of incident reports that Don Marie looks at to input data into the spreadsheet</w:t>
+        <w:t xml:space="preserve">Blank version of incident reports that Donnamarie looks at to input data into the spreadsheet</w:t>
       </w:r>
     </w:p>
     <w:p>
@@ -98,7 +98,7 @@
           <w:szCs w:val="24"/>
           <w:rtl w:val="0"/>
         </w:rPr>
-        <w:t xml:space="preserve">Screenshot of a redacted Kaleidacare incident report that Don Marie looks at to transfer to a spreadsheet</w:t>
+        <w:t xml:space="preserve">Screenshot of a redacted Kaleidacare incident report that Donnamarie looks at to transfer to a spreadsheet</w:t>
       </w:r>
     </w:p>
     <w:p>
@@ -119,7 +119,7 @@
           <w:szCs w:val="24"/>
           <w:rtl w:val="0"/>
         </w:rPr>
-        <w:t xml:space="preserve">Examples of data visualizations they get from Kaleidacare and spreadsheets</w:t>
+        <w:t xml:space="preserve">Examples of data visualizations they get from Kaleidacare and spreadsheets.</w:t>
       </w:r>
     </w:p>
     <w:p>

</xml_diff>